<commit_message>
lab 2, lab 3, lab5, lab 6 done
</commit_message>
<xml_diff>
--- a/DB/lab1/lab1.docx
+++ b/DB/lab1/lab1.docx
@@ -807,13 +807,7 @@
               </w:numPr>
             </w:pPr>
             <w:r>
-              <w:t>Транспорт</w:t>
-            </w:r>
-            <w:r>
-              <w:t>ировка</w:t>
-            </w:r>
-            <w:r>
-              <w:t>(</w:t>
+              <w:t>Транспортировка(</w:t>
             </w:r>
             <w:r>
               <w:rPr>
@@ -825,10 +819,7 @@
               <w:t xml:space="preserve"> </w:t>
             </w:r>
             <w:r>
-              <w:t>транспортировки из табл. транспортировки</w:t>
-            </w:r>
-            <w:r>
-              <w:t>)</w:t>
+              <w:t>транспортировки из табл. транспортировки)</w:t>
             </w:r>
           </w:p>
           <w:p>
@@ -1360,29 +1351,55 @@
       <w:pPr>
         <w:spacing w:before="240" w:after="120"/>
         <w:jc w:val="both"/>
-      </w:pPr>
-      <w:proofErr w:type="spellStart"/>
-      <w:r>
         <w:rPr>
           <w:lang w:val="en-US"/>
         </w:rPr>
-        <w:t>Er</w:t>
-      </w:r>
-      <w:proofErr w:type="spellEnd"/>
-      <w:r>
-        <w:t xml:space="preserve">- </w:t>
-      </w:r>
-      <w:r>
-        <w:t>диаграмма созданной БД представлена ниже (рис. 1):</w:t>
-      </w:r>
+      </w:pPr>
     </w:p>
     <w:p>
       <w:pPr>
+        <w:rPr>
+          <w:lang w:val="en-US"/>
+        </w:rPr>
+      </w:pPr>
+      <w:r>
+        <w:rPr>
+          <w:lang w:val="en-US"/>
+        </w:rPr>
+        <w:br w:type="page"/>
+      </w:r>
+    </w:p>
+    <w:p>
+      <w:pPr>
+        <w:spacing w:before="240" w:after="120"/>
+        <w:jc w:val="both"/>
+      </w:pPr>
+      <w:proofErr w:type="spellStart"/>
+      <w:r>
+        <w:rPr>
+          <w:lang w:val="en-US"/>
+        </w:rPr>
+        <w:lastRenderedPageBreak/>
+        <w:t>Er</w:t>
+      </w:r>
+      <w:proofErr w:type="spellEnd"/>
+      <w:r>
+        <w:t xml:space="preserve">- </w:t>
+      </w:r>
+      <w:r>
+        <w:t>диаграмма созданной БД представлена ниже (рис. 1):</w:t>
+      </w:r>
+    </w:p>
+    <w:p>
+      <w:pPr>
         <w:spacing w:before="240" w:after="120"/>
         <w:jc w:val="center"/>
       </w:pPr>
       <w:r>
-        <w:lastRenderedPageBreak/>
+        <w:rPr>
+          <w:noProof/>
+          <w:lang w:eastAsia="ru-RU"/>
+        </w:rPr>
         <w:pict>
           <v:shapetype id="_x0000_t75" coordsize="21600,21600" o:spt="75" o:preferrelative="t" path="m@4@5l@4@11@9@11@9@5xe" filled="f" stroked="f">
             <v:stroke joinstyle="miter"/>
@@ -1403,8 +1420,8 @@
             <v:path o:extrusionok="f" gradientshapeok="t" o:connecttype="rect"/>
             <o:lock v:ext="edit" aspectratio="t"/>
           </v:shapetype>
-          <v:shape id="_x0000_i1025" type="#_x0000_t75" style="width:467.7pt;height:276.9pt">
-            <v:imagedata r:id="rId8" o:title="shema"/>
+          <v:shape id="_x0000_i1025" type="#_x0000_t75" style="width:467.7pt;height:217.25pt">
+            <v:imagedata r:id="rId8" o:title="ER-diagram 1"/>
           </v:shape>
         </w:pict>
       </w:r>
@@ -1413,13 +1430,21 @@
       <w:pPr>
         <w:spacing w:before="240" w:after="120"/>
         <w:jc w:val="center"/>
+        <w:rPr>
+          <w:lang w:val="en-US"/>
+        </w:rPr>
       </w:pPr>
       <w:r>
         <w:t>Р</w:t>
       </w:r>
       <w:r>
-        <w:t>ис. 1 – диаграмма базы данных шахматной индустрии</w:t>
-      </w:r>
+        <w:t xml:space="preserve">ис. 1 – диаграмма базы данных </w:t>
+      </w:r>
+      <w:r>
+        <w:t>логистики транспортной компании</w:t>
+      </w:r>
+      <w:bookmarkStart w:id="0" w:name="_GoBack"/>
+      <w:bookmarkEnd w:id="0"/>
     </w:p>
     <w:p>
       <w:pPr>
@@ -1549,16 +1574,7 @@
           <w:rFonts w:asciiTheme="minorHAnsi" w:hAnsiTheme="minorHAnsi"/>
           <w:sz w:val="22"/>
         </w:rPr>
-        <w:t>- поддерживать целостность данн</w:t>
-      </w:r>
-      <w:bookmarkStart w:id="0" w:name="_GoBack"/>
-      <w:bookmarkEnd w:id="0"/>
-      <w:r>
-        <w:rPr>
-          <w:rFonts w:asciiTheme="minorHAnsi" w:hAnsiTheme="minorHAnsi"/>
-          <w:sz w:val="22"/>
-        </w:rPr>
-        <w:t xml:space="preserve">ых при их изменении. Разделение зависимых данных позволяет модифицировать их с гораздо меньшими затратами, чем в ненормализованной БД. Например, изменение названия типа </w:t>
+        <w:t xml:space="preserve">- поддерживать целостность данных при их изменении. Разделение зависимых данных позволяет модифицировать их с гораздо меньшими затратами, чем в ненормализованной БД. Например, изменение названия типа </w:t>
       </w:r>
       <w:r>
         <w:rPr>

</xml_diff>